<commit_message>
Add extra detail to update() in Car's method signature section
</commit_message>
<xml_diff>
--- a/design/CP2406 WORKING DOCUMENT.docx
+++ b/design/CP2406 WORKING DOCUMENT.docx
@@ -672,42 +672,20 @@
           <w:lang w:val="en-US"/>
         </w:rPr>
         <w:tab/>
-      </w:r>
-      <w:r>
-        <w:rPr>
-          <w:lang w:val="en-US"/>
-        </w:rPr>
-        <w:t xml:space="preserve">- </w:t>
-      </w:r>
-      <w:r>
-        <w:rPr>
-          <w:lang w:val="en-US"/>
-        </w:rPr>
-        <w:t>Shape(int, int) is used to initialize Shape and its child classes.</w:t>
-      </w:r>
-      <w:r>
-        <w:rPr>
-          <w:lang w:val="en-US"/>
-        </w:rPr>
-        <w:br/>
-      </w:r>
-      <w:r>
-        <w:rPr>
-          <w:lang w:val="en-US"/>
-        </w:rPr>
-        <w:tab/>
-      </w:r>
-      <w:r>
-        <w:rPr>
-          <w:lang w:val="en-US"/>
-        </w:rPr>
-        <w:t xml:space="preserve">- </w:t>
-      </w:r>
-      <w:r>
-        <w:rPr>
-          <w:lang w:val="en-US"/>
-        </w:rPr>
-        <w:t>paintComponent(Graphics) is used to paint itself.</w:t>
+        <w:t>- Shape(int, int) is used to initialize Shape and its child classes.</w:t>
+      </w:r>
+      <w:r>
+        <w:rPr>
+          <w:lang w:val="en-US"/>
+        </w:rPr>
+        <w:br/>
+      </w:r>
+      <w:r>
+        <w:rPr>
+          <w:lang w:val="en-US"/>
+        </w:rPr>
+        <w:tab/>
+        <w:t>- paintComponent(Graphics) is used to paint itself.</w:t>
       </w:r>
     </w:p>
     <w:p>
@@ -726,49 +704,7 @@
         <w:rPr>
           <w:lang w:val="en-US"/>
         </w:rPr>
-        <w:t xml:space="preserve">will be </w:t>
-      </w:r>
-      <w:r>
-        <w:rPr>
-          <w:lang w:val="en-US"/>
-        </w:rPr>
-        <w:t>Road(</w:t>
-      </w:r>
-      <w:r>
-        <w:rPr>
-          <w:lang w:val="en-US"/>
-        </w:rPr>
-        <w:t>int, int, Boolean</w:t>
-      </w:r>
-      <w:r>
-        <w:rPr>
-          <w:lang w:val="en-US"/>
-        </w:rPr>
-        <w:t>), setDimensions(</w:t>
-      </w:r>
-      <w:r>
-        <w:rPr>
-          <w:lang w:val="en-US"/>
-        </w:rPr>
-        <w:t>Boolean</w:t>
-      </w:r>
-      <w:r>
-        <w:rPr>
-          <w:lang w:val="en-US"/>
-        </w:rPr>
-        <w:t>), getX(), getY(), getHeight(), getWidth(), getOrientation(), paintComponent(</w:t>
-      </w:r>
-      <w:r>
-        <w:rPr>
-          <w:lang w:val="en-US"/>
-        </w:rPr>
-        <w:t>Graphics</w:t>
-      </w:r>
-      <w:r>
-        <w:rPr>
-          <w:lang w:val="en-US"/>
-        </w:rPr>
-        <w:t>).</w:t>
+        <w:t>will be Road(int, int, Boolean), setDimensions(Boolean), getX(), getY(), getHeight(), getWidth(), getOrientation(), paintComponent(Graphics).</w:t>
       </w:r>
       <w:r>
         <w:rPr>
@@ -833,90 +769,46 @@
           <w:lang w:val="en-US"/>
         </w:rPr>
         <w:tab/>
-      </w:r>
-      <w:r>
-        <w:rPr>
-          <w:lang w:val="en-US"/>
-        </w:rPr>
-        <w:t xml:space="preserve">- </w:t>
-      </w:r>
-      <w:r>
-        <w:rPr>
-          <w:lang w:val="en-US"/>
-        </w:rPr>
-        <w:t>getHeight() is used to return the height of the road.</w:t>
-      </w:r>
-      <w:r>
-        <w:rPr>
-          <w:lang w:val="en-US"/>
-        </w:rPr>
-        <w:br/>
-      </w:r>
-      <w:r>
-        <w:rPr>
-          <w:lang w:val="en-US"/>
-        </w:rPr>
-        <w:tab/>
-      </w:r>
-      <w:r>
-        <w:rPr>
-          <w:lang w:val="en-US"/>
-        </w:rPr>
-        <w:t xml:space="preserve">- </w:t>
-      </w:r>
-      <w:r>
-        <w:rPr>
-          <w:lang w:val="en-US"/>
-        </w:rPr>
-        <w:t>getWidth() is used to return the width of the road.</w:t>
-      </w:r>
-      <w:r>
-        <w:rPr>
-          <w:lang w:val="en-US"/>
-        </w:rPr>
-        <w:br/>
-      </w:r>
-      <w:r>
-        <w:rPr>
-          <w:lang w:val="en-US"/>
-        </w:rPr>
-        <w:tab/>
-      </w:r>
-      <w:r>
-        <w:rPr>
-          <w:lang w:val="en-US"/>
-        </w:rPr>
-        <w:t xml:space="preserve">- </w:t>
-      </w:r>
-      <w:r>
-        <w:rPr>
-          <w:lang w:val="en-US"/>
-        </w:rPr>
-        <w:t>getOrientation() is used to return whether or not the road is horizontal.</w:t>
-      </w:r>
-      <w:r>
-        <w:rPr>
-          <w:lang w:val="en-US"/>
-        </w:rPr>
-        <w:br/>
-      </w:r>
-      <w:r>
-        <w:rPr>
-          <w:lang w:val="en-US"/>
-        </w:rPr>
-        <w:tab/>
-      </w:r>
-      <w:r>
-        <w:rPr>
-          <w:lang w:val="en-US"/>
-        </w:rPr>
-        <w:t xml:space="preserve">- </w:t>
-      </w:r>
-      <w:r>
-        <w:rPr>
-          <w:lang w:val="en-US"/>
-        </w:rPr>
-        <w:t>paintComponent(Graphics) is used to draw the road based on its color and its orientation.</w:t>
+        <w:t>- getHeight() is used to return the height of the road.</w:t>
+      </w:r>
+      <w:r>
+        <w:rPr>
+          <w:lang w:val="en-US"/>
+        </w:rPr>
+        <w:br/>
+      </w:r>
+      <w:r>
+        <w:rPr>
+          <w:lang w:val="en-US"/>
+        </w:rPr>
+        <w:tab/>
+        <w:t>- getWidth() is used to return the width of the road.</w:t>
+      </w:r>
+      <w:r>
+        <w:rPr>
+          <w:lang w:val="en-US"/>
+        </w:rPr>
+        <w:br/>
+      </w:r>
+      <w:r>
+        <w:rPr>
+          <w:lang w:val="en-US"/>
+        </w:rPr>
+        <w:tab/>
+        <w:t>- getOrientation() is used to return whether or not the road is horizontal.</w:t>
+      </w:r>
+      <w:r>
+        <w:rPr>
+          <w:lang w:val="en-US"/>
+        </w:rPr>
+        <w:br/>
+      </w:r>
+      <w:r>
+        <w:rPr>
+          <w:lang w:val="en-US"/>
+        </w:rPr>
+        <w:tab/>
+        <w:t>- paintComponent(Graphics) is used to draw the road based on its color and its orientation.</w:t>
       </w:r>
     </w:p>
     <w:p>
@@ -1148,13 +1040,7 @@
           <w:lang w:val="en-US"/>
         </w:rPr>
         <w:tab/>
-        <w:t xml:space="preserve">- </w:t>
-      </w:r>
-      <w:r>
-        <w:rPr>
-          <w:lang w:val="en-US"/>
-        </w:rPr>
-        <w:t>getX() is used to return the current x value.</w:t>
+        <w:t>- getX() is used to return the current x value.</w:t>
       </w:r>
       <w:r>
         <w:rPr>
@@ -1219,49 +1105,7 @@
         <w:rPr>
           <w:lang w:val="en-US"/>
         </w:rPr>
-        <w:t xml:space="preserve">The method signatures of Vehicle will be </w:t>
-      </w:r>
-      <w:r>
-        <w:rPr>
-          <w:lang w:val="en-US"/>
-        </w:rPr>
-        <w:t>Vehicle(</w:t>
-      </w:r>
-      <w:r>
-        <w:rPr>
-          <w:lang w:val="en-US"/>
-        </w:rPr>
-        <w:t>int, int)</w:t>
-      </w:r>
-      <w:r>
-        <w:rPr>
-          <w:lang w:val="en-US"/>
-        </w:rPr>
-        <w:t>, move(), paintComponent(</w:t>
-      </w:r>
-      <w:r>
-        <w:rPr>
-          <w:lang w:val="en-US"/>
-        </w:rPr>
-        <w:t>Graphics</w:t>
-      </w:r>
-      <w:r>
-        <w:rPr>
-          <w:lang w:val="en-US"/>
-        </w:rPr>
-        <w:t>) and update(</w:t>
-      </w:r>
-      <w:r>
-        <w:rPr>
-          <w:lang w:val="en-US"/>
-        </w:rPr>
-        <w:t>TrafficLight, Boolean, Road[]</w:t>
-      </w:r>
-      <w:r>
-        <w:rPr>
-          <w:lang w:val="en-US"/>
-        </w:rPr>
-        <w:t>).</w:t>
+        <w:t>The method signatures of Vehicle will be Vehicle(int, int), move(), paintComponent(Graphics) and update(TrafficLight, Boolean, Road[]).</w:t>
       </w:r>
       <w:r>
         <w:rPr>
@@ -1314,19 +1158,7 @@
         </w:rPr>
         <w:lastRenderedPageBreak/>
         <w:tab/>
-        <w:t xml:space="preserve">- </w:t>
-      </w:r>
-      <w:r>
-        <w:rPr>
-          <w:lang w:val="en-US"/>
-        </w:rPr>
-        <w:t>update(TrafficLight, Boolean, Road[])</w:t>
-      </w:r>
-      <w:r>
-        <w:rPr>
-          <w:lang w:val="en-US"/>
-        </w:rPr>
-        <w:t xml:space="preserve"> is used to update the car based on the TrafficLight, its orientation and the current road.</w:t>
+        <w:t>- update(TrafficLight, Boolean, Road[]) is used to update the car based on the TrafficLight, its orientation and the current road.</w:t>
       </w:r>
     </w:p>
     <w:p>
@@ -1339,25 +1171,7 @@
         <w:rPr>
           <w:lang w:val="en-US"/>
         </w:rPr>
-        <w:t xml:space="preserve">The method signatures for Car will be </w:t>
-      </w:r>
-      <w:r>
-        <w:rPr>
-          <w:lang w:val="en-US"/>
-        </w:rPr>
-        <w:t>Car(</w:t>
-      </w:r>
-      <w:r>
-        <w:rPr>
-          <w:lang w:val="en-US"/>
-        </w:rPr>
-        <w:t>int, int, int, int</w:t>
-      </w:r>
-      <w:r>
-        <w:rPr>
-          <w:lang w:val="en-US"/>
-        </w:rPr>
-        <w:t>), move(), setxDir(</w:t>
+        <w:t>The method signatures for Car will be Car(int, int, int, int), move(), setxDir(</w:t>
       </w:r>
       <w:r>
         <w:rPr>
@@ -1423,7 +1237,108 @@
         <w:rPr>
           <w:lang w:val="en-US"/>
         </w:rPr>
-        <w:t>)</w:t>
+        <w:t>).</w:t>
+      </w:r>
+      <w:r>
+        <w:rPr>
+          <w:lang w:val="en-US"/>
+        </w:rPr>
+        <w:br/>
+      </w:r>
+      <w:r>
+        <w:rPr>
+          <w:lang w:val="en-US"/>
+        </w:rPr>
+        <w:t>- Car(int, int, int, int)</w:t>
+      </w:r>
+      <w:r>
+        <w:rPr>
+          <w:lang w:val="en-US"/>
+        </w:rPr>
+        <w:t xml:space="preserve"> is used to initialize all the member fields with default values.</w:t>
+      </w:r>
+      <w:r>
+        <w:rPr>
+          <w:lang w:val="en-US"/>
+        </w:rPr>
+        <w:br/>
+        <w:t>- move() will set the x and y values based on the xDir and yDir variables.</w:t>
+      </w:r>
+      <w:r>
+        <w:rPr>
+          <w:lang w:val="en-US"/>
+        </w:rPr>
+        <w:br/>
+        <w:t>- setxDir(int) is used to set the xDir based on the int that is passed in.</w:t>
+      </w:r>
+      <w:r>
+        <w:rPr>
+          <w:lang w:val="en-US"/>
+        </w:rPr>
+        <w:br/>
+        <w:t>- setyDir(int) is used to set the yDir based on the int that is passed in.</w:t>
+      </w:r>
+      <w:r>
+        <w:rPr>
+          <w:lang w:val="en-US"/>
+        </w:rPr>
+        <w:br/>
+        <w:t>- getPosX() is used to return the current x value.</w:t>
+      </w:r>
+      <w:r>
+        <w:rPr>
+          <w:lang w:val="en-US"/>
+        </w:rPr>
+        <w:br/>
+        <w:t>- getPosY() is used to return the current y value.</w:t>
+      </w:r>
+      <w:r>
+        <w:rPr>
+          <w:lang w:val="en-US"/>
+        </w:rPr>
+        <w:br/>
+        <w:t>- getHeight() is used to return the height of the car.</w:t>
+      </w:r>
+      <w:r>
+        <w:rPr>
+          <w:lang w:val="en-US"/>
+        </w:rPr>
+        <w:br/>
+        <w:t>- getWidth() is used to return the width of the car.</w:t>
+      </w:r>
+      <w:r>
+        <w:rPr>
+          <w:lang w:val="en-US"/>
+        </w:rPr>
+        <w:br/>
+        <w:t>- getColor() is used to return the color of the car.</w:t>
+      </w:r>
+      <w:r>
+        <w:rPr>
+          <w:lang w:val="en-US"/>
+        </w:rPr>
+        <w:br/>
+        <w:t>- getOrientation() is used to return whether or not the car is horizontal.</w:t>
+      </w:r>
+      <w:r>
+        <w:rPr>
+          <w:lang w:val="en-US"/>
+        </w:rPr>
+        <w:br/>
+        <w:t>- get_direction() is used to return a random direction.</w:t>
+      </w:r>
+      <w:r>
+        <w:rPr>
+          <w:lang w:val="en-US"/>
+        </w:rPr>
+        <w:br/>
+        <w:t>- update(TrafficLight, Boolean, Road[]) is used to update the car based on the TrafficLight’s x position, the TrafficLight’s state, whether or not the car is horizontal and the variables of the road</w:t>
+      </w:r>
+      <w:r>
+        <w:rPr>
+          <w:lang w:val="en-US"/>
+        </w:rPr>
+        <w:t>, and the direction it wants to travel based on the output from get_direction()</w:t>
       </w:r>
       <w:bookmarkStart w:id="0" w:name="_GoBack"/>
       <w:bookmarkEnd w:id="0"/>
@@ -1438,160 +1353,6 @@
           <w:lang w:val="en-US"/>
         </w:rPr>
         <w:br/>
-      </w:r>
-      <w:r>
-        <w:rPr>
-          <w:lang w:val="en-US"/>
-        </w:rPr>
-        <w:t>- Car(int, int, int, int)</w:t>
-      </w:r>
-      <w:r>
-        <w:rPr>
-          <w:lang w:val="en-US"/>
-        </w:rPr>
-        <w:t xml:space="preserve"> is used to initialize all the member fields with default values.</w:t>
-      </w:r>
-      <w:r>
-        <w:rPr>
-          <w:lang w:val="en-US"/>
-        </w:rPr>
-        <w:br/>
-        <w:t xml:space="preserve">- </w:t>
-      </w:r>
-      <w:r>
-        <w:rPr>
-          <w:lang w:val="en-US"/>
-        </w:rPr>
-        <w:t>move() will set the x and y values based on the xDir and yDir variables.</w:t>
-      </w:r>
-      <w:r>
-        <w:rPr>
-          <w:lang w:val="en-US"/>
-        </w:rPr>
-        <w:br/>
-        <w:t>- setxDir(int) is used to set the xDir based on the int that is passed in.</w:t>
-      </w:r>
-      <w:r>
-        <w:rPr>
-          <w:lang w:val="en-US"/>
-        </w:rPr>
-        <w:br/>
-        <w:t>- setyDir(int) is used to set the yDir based on the int that is passed in.</w:t>
-      </w:r>
-      <w:r>
-        <w:rPr>
-          <w:lang w:val="en-US"/>
-        </w:rPr>
-        <w:br/>
-      </w:r>
-      <w:r>
-        <w:rPr>
-          <w:lang w:val="en-US"/>
-        </w:rPr>
-        <w:t>- get</w:t>
-      </w:r>
-      <w:r>
-        <w:rPr>
-          <w:lang w:val="en-US"/>
-        </w:rPr>
-        <w:t>Pos</w:t>
-      </w:r>
-      <w:r>
-        <w:rPr>
-          <w:lang w:val="en-US"/>
-        </w:rPr>
-        <w:t>X() is used to return the current x value.</w:t>
-      </w:r>
-      <w:r>
-        <w:rPr>
-          <w:lang w:val="en-US"/>
-        </w:rPr>
-        <w:br/>
-        <w:t>- get</w:t>
-      </w:r>
-      <w:r>
-        <w:rPr>
-          <w:lang w:val="en-US"/>
-        </w:rPr>
-        <w:t>Pos</w:t>
-      </w:r>
-      <w:r>
-        <w:rPr>
-          <w:lang w:val="en-US"/>
-        </w:rPr>
-        <w:t>Y() is used to return the current y value.</w:t>
-      </w:r>
-      <w:r>
-        <w:rPr>
-          <w:lang w:val="en-US"/>
-        </w:rPr>
-        <w:br/>
-        <w:t xml:space="preserve">- getHeight() is used to return the height of the </w:t>
-      </w:r>
-      <w:r>
-        <w:rPr>
-          <w:lang w:val="en-US"/>
-        </w:rPr>
-        <w:t>car</w:t>
-      </w:r>
-      <w:r>
-        <w:rPr>
-          <w:lang w:val="en-US"/>
-        </w:rPr>
-        <w:t>.</w:t>
-      </w:r>
-      <w:r>
-        <w:rPr>
-          <w:lang w:val="en-US"/>
-        </w:rPr>
-        <w:br/>
-        <w:t xml:space="preserve">- getWidth() is used to return the width of the </w:t>
-      </w:r>
-      <w:r>
-        <w:rPr>
-          <w:lang w:val="en-US"/>
-        </w:rPr>
-        <w:t>car</w:t>
-      </w:r>
-      <w:r>
-        <w:rPr>
-          <w:lang w:val="en-US"/>
-        </w:rPr>
-        <w:t>.</w:t>
-      </w:r>
-      <w:r>
-        <w:rPr>
-          <w:lang w:val="en-US"/>
-        </w:rPr>
-        <w:br/>
-        <w:t>- getColor() is used to return the color of the car.</w:t>
-      </w:r>
-      <w:r>
-        <w:rPr>
-          <w:lang w:val="en-US"/>
-        </w:rPr>
-        <w:br/>
-        <w:t>- getOrientation() is used to return whether or not the car is horizontal.</w:t>
-      </w:r>
-      <w:r>
-        <w:rPr>
-          <w:lang w:val="en-US"/>
-        </w:rPr>
-        <w:br/>
-        <w:t>- get_direction() is used to return a random direction.</w:t>
-      </w:r>
-      <w:r>
-        <w:rPr>
-          <w:lang w:val="en-US"/>
-        </w:rPr>
-        <w:br/>
-        <w:t>- update(TrafficLight, Boolean, Road[]) is used to update the car based on the TrafficLight’s x position, the TrafficLight’s state, whether or not the car is horizontal and the variables of the road.</w:t>
-      </w:r>
-      <w:r>
-        <w:rPr>
-          <w:lang w:val="en-US"/>
-        </w:rPr>
-        <w:br/>
         <w:t>- resetCar() is used to reset the car’s position when it reaches the end.</w:t>
       </w:r>
       <w:r>
@@ -1636,9 +1397,9 @@
       </w:pPr>
       <w:r>
         <w:rPr>
-          <w:lang w:val="en-US"/>
-        </w:rPr>
-        <w:lastRenderedPageBreak/>
+          <w:noProof/>
+          <w:lang w:val="en-US"/>
+        </w:rPr>
         <w:drawing>
           <wp:inline distT="0" distB="0" distL="0" distR="0" wp14:anchorId="4C60C635" wp14:editId="1010A7A2">
             <wp:extent cx="5731510" cy="4093845"/>

</xml_diff>